<commit_message>
Payload check with TheThingsNetwork_HANIot instead of TheThingsNetwork library
</commit_message>
<xml_diff>
--- a/Payload_test/PayloadScreenshot.docx
+++ b/Payload_test/PayloadScreenshot.docx
@@ -3,7 +3,36 @@
 <w:document xmlns:wpc="http://schemas.microsoft.com/office/word/2010/wordprocessingCanvas" xmlns:cx="http://schemas.microsoft.com/office/drawing/2014/chartex" xmlns:cx1="http://schemas.microsoft.com/office/drawing/2015/9/8/chartex" xmlns:cx2="http://schemas.microsoft.com/office/drawing/2015/10/21/chartex" xmlns:cx3="http://schemas.microsoft.com/office/drawing/2016/5/9/chartex" xmlns:cx4="http://schemas.microsoft.com/office/drawing/2016/5/10/chartex" xmlns:cx5="http://schemas.microsoft.com/office/drawing/2016/5/11/chartex" xmlns:cx6="http://schemas.microsoft.com/office/drawing/2016/5/12/chartex" xmlns:cx7="http://schemas.microsoft.com/office/drawing/2016/5/13/chartex" xmlns:cx8="http://schemas.microsoft.com/office/drawing/2016/5/14/chartex" xmlns:mc="http://schemas.openxmlformats.org/markup-compatibility/2006" xmlns:aink="http://schemas.microsoft.com/office/drawing/2016/ink" xmlns:am3d="http://schemas.microsoft.com/office/drawing/2017/model3d" xmlns:o="urn:schemas-microsoft-com:office:office" xmlns:oel="http://schemas.microsoft.com/office/2019/extlst" xmlns:r="http://schemas.openxmlformats.org/officeDocument/2006/relationships" xmlns:m="http://schemas.openxmlformats.org/officeDocument/2006/math" xmlns:v="urn:schemas-microsoft-com:vml" xmlns:wp14="http://schemas.microsoft.com/office/word/2010/wordprocessingDrawing" xmlns:wp="http://schemas.openxmlformats.org/drawingml/2006/wordprocessingDrawing" xmlns:w10="urn:schemas-microsoft-com:office:word" xmlns:w="http://schemas.openxmlformats.org/wordprocessingml/2006/main" xmlns:w14="http://schemas.microsoft.com/office/word/2010/wordml" xmlns:w15="http://schemas.microsoft.com/office/word/2012/wordml" xmlns:w16cex="http://schemas.microsoft.com/office/word/2018/wordml/cex" xmlns:w16cid="http://schemas.microsoft.com/office/word/2016/wordml/cid" xmlns:w16="http://schemas.microsoft.com/office/word/2018/wordml" xmlns:w16sdtdh="http://schemas.microsoft.com/office/word/2020/wordml/sdtdatahash" xmlns:w16se="http://schemas.microsoft.com/office/word/2015/wordml/symex" xmlns:wpg="http://schemas.microsoft.com/office/word/2010/wordprocessingGroup" xmlns:wpi="http://schemas.microsoft.com/office/word/2010/wordprocessingInk" xmlns:wne="http://schemas.microsoft.com/office/word/2006/wordml" xmlns:wps="http://schemas.microsoft.com/office/word/2010/wordprocessingShape" mc:Ignorable="w14 w15 w16se w16cid w16 w16cex w16sdtdh wp14">
   <w:body>
     <w:p>
+      <w:pPr>
+        <w:rPr>
+          <w:lang w:val="en-US"/>
+        </w:rPr>
+      </w:pPr>
       <w:r>
+        <w:rPr>
+          <w:lang w:val="en-US"/>
+        </w:rPr>
+        <w:t>With the &lt;TheThingsNetwork.h&gt;, a</w:t>
+      </w:r>
+      <w:r>
+        <w:rPr>
+          <w:lang w:val="en-US"/>
+        </w:rPr>
+        <w:t>nd the .ino of Remko.</w:t>
+      </w:r>
+    </w:p>
+    <w:p>
+      <w:pPr>
+        <w:rPr>
+          <w:lang w:val="en-US"/>
+        </w:rPr>
+      </w:pPr>
+    </w:p>
+    <w:p>
+      <w:r>
+        <w:rPr>
+          <w:noProof/>
+        </w:rPr>
         <w:drawing>
           <wp:inline distT="0" distB="0" distL="0" distR="0" wp14:anchorId="3BABF796" wp14:editId="540AE9C5">
             <wp:extent cx="5760720" cy="647065"/>
@@ -29,6 +58,65 @@
                     <a:xfrm>
                       <a:off x="0" y="0"/>
                       <a:ext cx="5760720" cy="647065"/>
+                    </a:xfrm>
+                    <a:prstGeom prst="rect">
+                      <a:avLst/>
+                    </a:prstGeom>
+                  </pic:spPr>
+                </pic:pic>
+              </a:graphicData>
+            </a:graphic>
+          </wp:inline>
+        </w:drawing>
+      </w:r>
+    </w:p>
+    <w:p/>
+    <w:p>
+      <w:pPr>
+        <w:rPr>
+          <w:lang w:val="en-US"/>
+        </w:rPr>
+      </w:pPr>
+      <w:r>
+        <w:rPr>
+          <w:lang w:val="en-US"/>
+        </w:rPr>
+        <w:t>With the .h and .c</w:t>
+      </w:r>
+      <w:r>
+        <w:rPr>
+          <w:lang w:val="en-US"/>
+        </w:rPr>
+        <w:t>pp files of TheThingsNetwork_IotHAN and the ino of Remko</w:t>
+      </w:r>
+    </w:p>
+    <w:p>
+      <w:r>
+        <w:drawing>
+          <wp:inline distT="0" distB="0" distL="0" distR="0" wp14:anchorId="265CC1E6" wp14:editId="7DD9BCF8">
+            <wp:extent cx="5760720" cy="591820"/>
+            <wp:effectExtent l="0" t="0" r="0" b="0"/>
+            <wp:docPr id="220159464" name="Afbeelding 1"/>
+            <wp:cNvGraphicFramePr>
+              <a:graphicFrameLocks xmlns:a="http://schemas.openxmlformats.org/drawingml/2006/main" noChangeAspect="1"/>
+            </wp:cNvGraphicFramePr>
+            <a:graphic xmlns:a="http://schemas.openxmlformats.org/drawingml/2006/main">
+              <a:graphicData uri="http://schemas.openxmlformats.org/drawingml/2006/picture">
+                <pic:pic xmlns:pic="http://schemas.openxmlformats.org/drawingml/2006/picture">
+                  <pic:nvPicPr>
+                    <pic:cNvPr id="220159464" name=""/>
+                    <pic:cNvPicPr/>
+                  </pic:nvPicPr>
+                  <pic:blipFill>
+                    <a:blip r:embed="rId5"/>
+                    <a:stretch>
+                      <a:fillRect/>
+                    </a:stretch>
+                  </pic:blipFill>
+                  <pic:spPr>
+                    <a:xfrm>
+                      <a:off x="0" y="0"/>
+                      <a:ext cx="5760720" cy="591820"/>
                     </a:xfrm>
                     <a:prstGeom prst="rect">
                       <a:avLst/>

</xml_diff>